<commit_message>
Modified the documentation a little bit
Signed-off-by: Popa Cristian Mihai <p01c02w16@gmail.com>
</commit_message>
<xml_diff>
--- a/Documentatie_CPD.docx
+++ b/Documentatie_CPD.docx
@@ -194,31 +194,6 @@
           <w:lang w:val="ro-RO"/>
         </w:rPr>
         <w:t xml:space="preserve"> 30241</w:t>
-      </w:r>
-    </w:p>
-    <w:p>
-      <w:pPr>
-        <w:rPr>
-          <w:sz w:val="40"/>
-          <w:szCs w:val="40"/>
-          <w:lang w:val="ro-RO"/>
-        </w:rPr>
-      </w:pPr>
-      <w:r>
-        <w:rPr>
-          <w:sz w:val="36"/>
-          <w:szCs w:val="36"/>
-          <w:lang w:val="ro-RO"/>
-        </w:rPr>
-        <w:t xml:space="preserve">Profesor Îndrumător: Dr. Ing. </w:t>
-      </w:r>
-      <w:r>
-        <w:rPr>
-          <w:sz w:val="36"/>
-          <w:szCs w:val="36"/>
-          <w:lang w:val="ro-RO"/>
-        </w:rPr>
-        <w:t>Cosmina Ivan</w:t>
       </w:r>
     </w:p>
     <w:p>
@@ -3989,7 +3964,30 @@
           <w:rFonts w:ascii="Calibri" w:hAnsi="Calibri" w:cs="Calibri"/>
           <w:lang w:val="ro-RO"/>
         </w:rPr>
-        <w:t>Kafka este foarte performant pentru ingestia și procesarea unui volum mare de date datorită arhitecturii sale de jurnal distribuit și a mecanismelor eficiente de replicare și partiționare.</w:t>
+        <w:t xml:space="preserve">Kafka este foarte performant pentru </w:t>
+      </w:r>
+      <w:r>
+        <w:rPr>
+          <w:rFonts w:ascii="Calibri" w:hAnsi="Calibri" w:cs="Calibri"/>
+          <w:lang w:val="ro-RO"/>
+        </w:rPr>
+        <w:t>management-</w:t>
+      </w:r>
+      <w:proofErr w:type="spellStart"/>
+      <w:r>
+        <w:rPr>
+          <w:rFonts w:ascii="Calibri" w:hAnsi="Calibri" w:cs="Calibri"/>
+          <w:lang w:val="ro-RO"/>
+        </w:rPr>
+        <w:t>ul</w:t>
+      </w:r>
+      <w:proofErr w:type="spellEnd"/>
+      <w:r>
+        <w:rPr>
+          <w:rFonts w:ascii="Calibri" w:hAnsi="Calibri" w:cs="Calibri"/>
+          <w:lang w:val="ro-RO"/>
+        </w:rPr>
+        <w:t xml:space="preserve"> și procesarea unui volum mare de date datorită arhitecturii sale de jurnal distribuit și a mecanismelor eficiente de replicare și partiționare.</w:t>
       </w:r>
     </w:p>
     <w:p>
@@ -4116,6 +4114,13 @@
         </w:rPr>
         <w:t>Kafka este extrem de scalabil, permițând adăugarea și eliminarea de brokeri și partiții dinamic, fără întreruperea serviciului.</w:t>
       </w:r>
+      <w:r>
+        <w:rPr>
+          <w:rFonts w:ascii="Calibri" w:hAnsi="Calibri" w:cs="Calibri"/>
+          <w:lang w:val="ro-RO"/>
+        </w:rPr>
+        <w:t xml:space="preserve"> Acesta fiind unul din avantajele majore.</w:t>
+      </w:r>
     </w:p>
     <w:p>
       <w:pPr>
@@ -4208,7 +4213,37 @@
           <w:rFonts w:ascii="Calibri" w:hAnsi="Calibri" w:cs="Calibri"/>
           <w:lang w:val="ro-RO"/>
         </w:rPr>
-        <w:t>Kafka oferă latență predictibilă și debit foarte ridicat, fiind proiectat pentru ingestia și procesarea unui volum mare de date în timp real.</w:t>
+        <w:t xml:space="preserve">Kafka oferă latență predictibilă și debit foarte ridicat, fiind proiectat pentru </w:t>
+      </w:r>
+      <w:r>
+        <w:rPr>
+          <w:rFonts w:ascii="Calibri" w:hAnsi="Calibri" w:cs="Calibri"/>
+          <w:lang w:val="ro-RO"/>
+        </w:rPr>
+        <w:t>management-</w:t>
+      </w:r>
+      <w:proofErr w:type="spellStart"/>
+      <w:r>
+        <w:rPr>
+          <w:rFonts w:ascii="Calibri" w:hAnsi="Calibri" w:cs="Calibri"/>
+          <w:lang w:val="ro-RO"/>
+        </w:rPr>
+        <w:t>ul</w:t>
+      </w:r>
+      <w:proofErr w:type="spellEnd"/>
+      <w:r>
+        <w:rPr>
+          <w:rFonts w:ascii="Calibri" w:hAnsi="Calibri" w:cs="Calibri"/>
+          <w:lang w:val="ro-RO"/>
+        </w:rPr>
+        <w:t xml:space="preserve"> </w:t>
+      </w:r>
+      <w:r>
+        <w:rPr>
+          <w:rFonts w:ascii="Calibri" w:hAnsi="Calibri" w:cs="Calibri"/>
+          <w:lang w:val="ro-RO"/>
+        </w:rPr>
+        <w:t xml:space="preserve"> și procesarea unui volum mare de date în timp real.</w:t>
       </w:r>
     </w:p>
     <w:p>
@@ -4981,21 +5016,12 @@
         </w:rPr>
         <w:t xml:space="preserve">. Cea de-a doua coadă poate este folosită strict pentru mesajele private, dintre </w:t>
       </w:r>
-      <w:proofErr w:type="spellStart"/>
-      <w:r>
-        <w:rPr>
-          <w:rFonts w:ascii="Calibri" w:hAnsi="Calibri" w:cs="Calibri"/>
-          <w:lang w:val="ro-RO"/>
-        </w:rPr>
-        <w:t>oricare</w:t>
-      </w:r>
-      <w:proofErr w:type="spellEnd"/>
-      <w:r>
-        <w:rPr>
-          <w:rFonts w:ascii="Calibri" w:hAnsi="Calibri" w:cs="Calibri"/>
-          <w:lang w:val="ro-RO"/>
-        </w:rPr>
-        <w:t xml:space="preserve"> 2 utilizatori.</w:t>
+      <w:r>
+        <w:rPr>
+          <w:rFonts w:ascii="Calibri" w:hAnsi="Calibri" w:cs="Calibri"/>
+          <w:lang w:val="ro-RO"/>
+        </w:rPr>
+        <w:t>oricare 2 utilizatori.</w:t>
       </w:r>
     </w:p>
     <w:p>
@@ -5757,6 +5783,7 @@
       <w:r>
         <w:rPr>
           <w:rFonts w:ascii="Calibri" w:hAnsi="Calibri" w:cs="Calibri"/>
+          <w:noProof/>
           <w:lang w:val="ro-RO"/>
         </w:rPr>
         <w:drawing>

</xml_diff>